<commit_message>
Checked in feature development and bug fixes
</commit_message>
<xml_diff>
--- a/SourceCode/trunk/TREE/documentation/PinTrace.docx
+++ b/SourceCode/trunk/TREE/documentation/PinTrace.docx
@@ -21,13 +21,7 @@
     </w:p>
     <w:p>
       <w:r>
-        <w:t xml:space="preserve">Provide a faster </w:t>
-      </w:r>
-      <w:r>
-        <w:t xml:space="preserve">tracing </w:t>
-      </w:r>
-      <w:r>
-        <w:t>alternative than IDA Debugging, which can be very slow.</w:t>
+        <w:t>Provide a faster tracing alternative than IDA Debugging, which can be very slow.</w:t>
       </w:r>
     </w:p>
     <w:p>
@@ -59,13 +53,7 @@
         </w:numPr>
       </w:pPr>
       <w:r>
-        <w:t>CBASS execution PIN tracer (exetrace.dll) can track input at system call level so it capture much more comprehensive inputs from</w:t>
-      </w:r>
-      <w:r>
-        <w:t xml:space="preserve"> file and network</w:t>
-      </w:r>
-      <w:r>
-        <w:t xml:space="preserve"> than Win32 API level.</w:t>
+        <w:t>CBASS execution PIN tracer (exetrace.dll) can track input at system call level so it capture much more comprehensive inputs from file and network than Win32 API level.</w:t>
       </w:r>
     </w:p>
     <w:p>
@@ -77,10 +65,7 @@
         </w:numPr>
       </w:pPr>
       <w:r>
-        <w:t>CBASS execution PIN tracer (exetrace.dll)</w:t>
-      </w:r>
-      <w:r>
-        <w:t xml:space="preserve"> uses binary encoding and instruction map to reduce redundancy in trace file, so the trace file is significantly smaller.</w:t>
+        <w:t>CBASS execution PIN tracer (exetrace.dll) uses binary encoding and instruction map to reduce redundancy in trace file, so the trace file is significantly smaller.</w:t>
       </w:r>
     </w:p>
     <w:p>
@@ -100,10 +85,7 @@
         </w:numPr>
       </w:pPr>
       <w:r>
-        <w:t xml:space="preserve">PIN only supports x86 on Windows/Linux, and </w:t>
-      </w:r>
-      <w:r>
-        <w:t>CBASS execution PIN tracer</w:t>
+        <w:t>PIN only supports x86 on Windows/Linux, and CBASS execution PIN tracer</w:t>
       </w:r>
       <w:r>
         <w:t xml:space="preserve"> only supports Windows (which can be ported to Linux relatively easy)</w:t>
@@ -130,10 +112,7 @@
         </w:numPr>
       </w:pPr>
       <w:r>
-        <w:t>CBASS PIN Tracer</w:t>
-      </w:r>
-      <w:r>
-        <w:t xml:space="preserve"> currently supports one file filter and no network filter.</w:t>
+        <w:t>CBASS PIN Tracer currently supports one file filter and no network filter.</w:t>
       </w:r>
     </w:p>
     <w:p>
@@ -234,10 +213,7 @@
         </w:numPr>
       </w:pPr>
       <w:r>
-        <w:t xml:space="preserve">To avoid sending trace files back and forth between TREE GUI and target machine, a shared folder named TREE-TRACE is mapped to Z:\TREE-TRACE inside target VM. </w:t>
-      </w:r>
-      <w:r>
-        <w:t xml:space="preserve">CBASS </w:t>
+        <w:t xml:space="preserve">To avoid sending trace files back and forth between TREE GUI and target machine, a shared folder named TREE-TRACE is mapped to Z:\TREE-TRACE inside target VM. CBASS </w:t>
       </w:r>
       <w:proofErr w:type="spellStart"/>
       <w:r>
@@ -275,6 +251,17 @@
       <w:r>
         <w:t xml:space="preserve"> will send a Trace Ready message back to TREE GUI, so TREE GUI can notify user to move on to next stage.</w:t>
       </w:r>
+      <w:r>
+        <w:t xml:space="preserve"> If an error is generated from PIN process, </w:t>
+      </w:r>
+      <w:proofErr w:type="spellStart"/>
+      <w:r>
+        <w:t>PinAgent</w:t>
+      </w:r>
+      <w:proofErr w:type="spellEnd"/>
+      <w:r>
+        <w:t xml:space="preserve"> will send an error message to GUI.</w:t>
+      </w:r>
     </w:p>
     <w:p>
       <w:pPr>
@@ -312,12 +299,7 @@
       </w:r>
       <w:proofErr w:type="spellEnd"/>
       <w:r>
-        <w:t xml:space="preserve"> on Windows XP SP3 and SP2, traces f</w:t>
-      </w:r>
-      <w:bookmarkStart w:id="0" w:name="_GoBack"/>
-      <w:bookmarkEnd w:id="0"/>
-      <w:r>
-        <w:t>or these cases are confirmed.</w:t>
+        <w:t xml:space="preserve"> on Windows XP SP3 and SP2, traces for these cases are confirmed.</w:t>
       </w:r>
     </w:p>
     <w:p>
@@ -343,6 +325,9 @@
       <w:r>
         <w:t>(Xing)</w:t>
       </w:r>
+      <w:r>
+        <w:t>[DONE]</w:t>
+      </w:r>
     </w:p>
     <w:p>
       <w:pPr>
@@ -370,6 +355,9 @@
       <w:r>
         <w:t>Update Tracer GUI for new configurations and enhance usability.(Xing)</w:t>
       </w:r>
+      <w:r>
+        <w:t>[DONE}</w:t>
+      </w:r>
     </w:p>
     <w:p>
       <w:pPr>
@@ -382,6 +370,11 @@
       <w:r>
         <w:t>Develop new PIN-trace parser and integrate with Taint Analyzer. (Nathan)</w:t>
       </w:r>
+      <w:r>
+        <w:t>[Needs Integration]</w:t>
+      </w:r>
+      <w:bookmarkStart w:id="0" w:name="_GoBack"/>
+      <w:bookmarkEnd w:id="0"/>
     </w:p>
     <w:sectPr>
       <w:pgSz w:w="12240" w:h="15840"/>

</xml_diff>